<commit_message>
Updated UML diagram to be a list of inventory items not an array
</commit_message>
<xml_diff>
--- a/Milestone3/Milestone 3.docx
+++ b/Milestone3/Milestone 3.docx
@@ -212,9 +212,9 @@
           <w:noProof/>
         </w:rPr>
         <w:drawing>
-          <wp:inline distT="0" distB="0" distL="0" distR="0" wp14:anchorId="30BF237E" wp14:editId="55B44AC4">
-            <wp:extent cx="3057525" cy="3524250"/>
-            <wp:effectExtent l="0" t="0" r="9525" b="0"/>
+          <wp:inline distT="0" distB="0" distL="0" distR="0" wp14:anchorId="30BF237E" wp14:editId="287536CF">
+            <wp:extent cx="3057525" cy="3524249"/>
+            <wp:effectExtent l="0" t="0" r="0" b="635"/>
             <wp:docPr id="1" name="Picture 1"/>
             <wp:cNvGraphicFramePr>
               <a:graphicFrameLocks xmlns:a="http://schemas.openxmlformats.org/drawingml/2006/main" noChangeAspect="1"/>
@@ -223,7 +223,7 @@
               <a:graphicData uri="http://schemas.openxmlformats.org/drawingml/2006/picture">
                 <pic:pic xmlns:pic="http://schemas.openxmlformats.org/drawingml/2006/picture">
                   <pic:nvPicPr>
-                    <pic:cNvPr id="0" name="Picture 1"/>
+                    <pic:cNvPr id="1" name="Picture 1"/>
                     <pic:cNvPicPr>
                       <a:picLocks noChangeAspect="1" noChangeArrowheads="1"/>
                     </pic:cNvPicPr>
@@ -236,7 +236,6 @@
                         </a:ext>
                       </a:extLst>
                     </a:blip>
-                    <a:srcRect/>
                     <a:stretch>
                       <a:fillRect/>
                     </a:stretch>
@@ -244,7 +243,7 @@
                   <pic:spPr bwMode="auto">
                     <a:xfrm>
                       <a:off x="0" y="0"/>
-                      <a:ext cx="3057525" cy="3524250"/>
+                      <a:ext cx="3057525" cy="3524249"/>
                     </a:xfrm>
                     <a:prstGeom prst="rect">
                       <a:avLst/>

</xml_diff>

<commit_message>
Implemented InventoryManager and updated UML class with minor changes
</commit_message>
<xml_diff>
--- a/Milestone3/Milestone 3.docx
+++ b/Milestone3/Milestone 3.docx
@@ -212,8 +212,8 @@
           <w:noProof/>
         </w:rPr>
         <w:drawing>
-          <wp:inline distT="0" distB="0" distL="0" distR="0" wp14:anchorId="30BF237E" wp14:editId="287536CF">
-            <wp:extent cx="3057525" cy="3524249"/>
+          <wp:inline distT="0" distB="0" distL="0" distR="0" wp14:anchorId="30BF237E" wp14:editId="1E6C6E3B">
+            <wp:extent cx="3057524" cy="3524249"/>
             <wp:effectExtent l="0" t="0" r="0" b="635"/>
             <wp:docPr id="1" name="Picture 1"/>
             <wp:cNvGraphicFramePr>
@@ -243,7 +243,7 @@
                   <pic:spPr bwMode="auto">
                     <a:xfrm>
                       <a:off x="0" y="0"/>
-                      <a:ext cx="3057525" cy="3524249"/>
+                      <a:ext cx="3057524" cy="3524249"/>
                     </a:xfrm>
                     <a:prstGeom prst="rect">
                       <a:avLst/>

</xml_diff>

<commit_message>
Updated UML diagram and now is ready for submission
</commit_message>
<xml_diff>
--- a/Milestone3/Milestone 3.docx
+++ b/Milestone3/Milestone 3.docx
@@ -212,9 +212,9 @@
           <w:noProof/>
         </w:rPr>
         <w:drawing>
-          <wp:inline distT="0" distB="0" distL="0" distR="0" wp14:anchorId="30BF237E" wp14:editId="1E6C6E3B">
-            <wp:extent cx="3057524" cy="3524249"/>
-            <wp:effectExtent l="0" t="0" r="0" b="635"/>
+          <wp:inline distT="0" distB="0" distL="0" distR="0" wp14:anchorId="30BF237E" wp14:editId="114D5645">
+            <wp:extent cx="3057524" cy="3513303"/>
+            <wp:effectExtent l="0" t="0" r="0" b="0"/>
             <wp:docPr id="1" name="Picture 1"/>
             <wp:cNvGraphicFramePr>
               <a:graphicFrameLocks xmlns:a="http://schemas.openxmlformats.org/drawingml/2006/main" noChangeAspect="1"/>
@@ -243,7 +243,7 @@
                   <pic:spPr bwMode="auto">
                     <a:xfrm>
                       <a:off x="0" y="0"/>
-                      <a:ext cx="3057524" cy="3524249"/>
+                      <a:ext cx="3057524" cy="3513303"/>
                     </a:xfrm>
                     <a:prstGeom prst="rect">
                       <a:avLst/>

</xml_diff>